<commit_message>
Updated Assignment 03 Report
</commit_message>
<xml_diff>
--- a/Assignment03/Assignment03.docx
+++ b/Assignment03/Assignment03.docx
@@ -361,7 +361,10 @@
               <w:t xml:space="preserve">February </w:t>
             </w:r>
             <w:r>
-              <w:t>24</w:t>
+              <w:t>2</w:t>
+            </w:r>
+            <w:r>
+              <w:t>7</w:t>
             </w:r>
             <w:r>
               <w:t>, 2019</w:t>
@@ -390,6 +393,13 @@
     </w:p>
     <w:sdt>
       <w:sdtPr>
+        <w:rPr>
+          <w:rFonts w:ascii="Arial" w:eastAsia="Arial" w:hAnsi="Arial" w:cs="Arial"/>
+          <w:color w:val="auto"/>
+          <w:sz w:val="22"/>
+          <w:szCs w:val="22"/>
+          <w:lang w:val="en" w:eastAsia="ja-JP"/>
+        </w:rPr>
         <w:id w:val="-401683229"/>
         <w:docPartObj>
           <w:docPartGallery w:val="Table of Contents"/>
@@ -398,14 +408,9 @@
       </w:sdtPr>
       <w:sdtEndPr>
         <w:rPr>
-          <w:rFonts w:ascii="Arial" w:eastAsia="Arial" w:hAnsi="Arial" w:cs="Arial"/>
           <w:b/>
           <w:bCs/>
           <w:noProof/>
-          <w:color w:val="auto"/>
-          <w:sz w:val="22"/>
-          <w:szCs w:val="22"/>
-          <w:lang w:val="en" w:eastAsia="ja-JP"/>
         </w:rPr>
       </w:sdtEndPr>
       <w:sdtContent>
@@ -453,13 +458,130 @@
             </w:rPr>
             <w:fldChar w:fldCharType="separate"/>
           </w:r>
-          <w:hyperlink w:anchor="_Toc1815663" w:history="1">
+          <w:bookmarkStart w:id="0" w:name="_GoBack"/>
+          <w:bookmarkEnd w:id="0"/>
+          <w:r>
+            <w:rPr>
+              <w:rStyle w:val="Hyperlink"/>
+              <w:noProof/>
+            </w:rPr>
+            <w:fldChar w:fldCharType="begin"/>
+          </w:r>
+          <w:r>
+            <w:rPr>
+              <w:rStyle w:val="Hyperlink"/>
+              <w:noProof/>
+            </w:rPr>
+            <w:instrText xml:space="preserve"> </w:instrText>
+          </w:r>
+          <w:r>
+            <w:rPr>
+              <w:noProof/>
+            </w:rPr>
+            <w:instrText>HYPERLINK \l "_Toc2189928"</w:instrText>
+          </w:r>
+          <w:r>
+            <w:rPr>
+              <w:rStyle w:val="Hyperlink"/>
+              <w:noProof/>
+            </w:rPr>
+            <w:instrText xml:space="preserve"> </w:instrText>
+          </w:r>
+          <w:r>
+            <w:rPr>
+              <w:rStyle w:val="Hyperlink"/>
+              <w:noProof/>
+            </w:rPr>
+          </w:r>
+          <w:r>
+            <w:rPr>
+              <w:rStyle w:val="Hyperlink"/>
+              <w:noProof/>
+            </w:rPr>
+            <w:fldChar w:fldCharType="separate"/>
+          </w:r>
+          <w:r>
+            <w:rPr>
+              <w:rStyle w:val="Hyperlink"/>
+              <w:noProof/>
+            </w:rPr>
+            <w:t>Part A</w:t>
+          </w:r>
+          <w:r>
+            <w:rPr>
+              <w:noProof/>
+              <w:webHidden/>
+            </w:rPr>
+            <w:tab/>
+          </w:r>
+          <w:r>
+            <w:rPr>
+              <w:noProof/>
+              <w:webHidden/>
+            </w:rPr>
+            <w:fldChar w:fldCharType="begin"/>
+          </w:r>
+          <w:r>
+            <w:rPr>
+              <w:noProof/>
+              <w:webHidden/>
+            </w:rPr>
+            <w:instrText xml:space="preserve"> PAGEREF _Toc2189928 \h </w:instrText>
+          </w:r>
+          <w:r>
+            <w:rPr>
+              <w:noProof/>
+              <w:webHidden/>
+            </w:rPr>
+          </w:r>
+          <w:r>
+            <w:rPr>
+              <w:noProof/>
+              <w:webHidden/>
+            </w:rPr>
+            <w:fldChar w:fldCharType="separate"/>
+          </w:r>
+          <w:r>
+            <w:rPr>
+              <w:noProof/>
+              <w:webHidden/>
+            </w:rPr>
+            <w:t>3</w:t>
+          </w:r>
+          <w:r>
+            <w:rPr>
+              <w:noProof/>
+              <w:webHidden/>
+            </w:rPr>
+            <w:fldChar w:fldCharType="end"/>
+          </w:r>
+          <w:r>
+            <w:rPr>
+              <w:rStyle w:val="Hyperlink"/>
+              <w:noProof/>
+            </w:rPr>
+            <w:fldChar w:fldCharType="end"/>
+          </w:r>
+        </w:p>
+        <w:p>
+          <w:pPr>
+            <w:pStyle w:val="TOC1"/>
+            <w:tabs>
+              <w:tab w:val="right" w:leader="dot" w:pos="9350"/>
+            </w:tabs>
+            <w:rPr>
+              <w:rFonts w:asciiTheme="minorHAnsi" w:eastAsiaTheme="minorEastAsia" w:hAnsiTheme="minorHAnsi" w:cstheme="minorBidi"/>
+              <w:noProof/>
+              <w:lang w:val="en-US"/>
+            </w:rPr>
+          </w:pPr>
+          <w:hyperlink w:anchor="_Toc2189929" w:history="1">
             <w:r>
               <w:rPr>
                 <w:rStyle w:val="Hyperlink"/>
                 <w:noProof/>
               </w:rPr>
-              <w:t>Part A</w:t>
+              <w:t>Part B</w:t>
             </w:r>
             <w:r>
               <w:rPr>
@@ -480,7 +602,7 @@
                 <w:noProof/>
                 <w:webHidden/>
               </w:rPr>
-              <w:instrText xml:space="preserve"> PAGEREF _Toc1815663 \h </w:instrText>
+              <w:instrText xml:space="preserve"> PAGEREF _Toc2189929 \h </w:instrText>
             </w:r>
             <w:r>
               <w:rPr>
@@ -523,13 +645,13 @@
               <w:lang w:val="en-US"/>
             </w:rPr>
           </w:pPr>
-          <w:hyperlink w:anchor="_Toc1815664" w:history="1">
+          <w:hyperlink w:anchor="_Toc2189930" w:history="1">
             <w:r>
               <w:rPr>
                 <w:rStyle w:val="Hyperlink"/>
                 <w:noProof/>
               </w:rPr>
-              <w:t>Part B</w:t>
+              <w:t>Part C</w:t>
             </w:r>
             <w:r>
               <w:rPr>
@@ -550,7 +672,7 @@
                 <w:noProof/>
                 <w:webHidden/>
               </w:rPr>
-              <w:instrText xml:space="preserve"> PAGEREF _Toc1815664 \h </w:instrText>
+              <w:instrText xml:space="preserve"> PAGEREF _Toc2189930 \h </w:instrText>
             </w:r>
             <w:r>
               <w:rPr>
@@ -593,13 +715,13 @@
               <w:lang w:val="en-US"/>
             </w:rPr>
           </w:pPr>
-          <w:hyperlink w:anchor="_Toc1815665" w:history="1">
+          <w:hyperlink w:anchor="_Toc2189931" w:history="1">
             <w:r>
               <w:rPr>
                 <w:rStyle w:val="Hyperlink"/>
                 <w:noProof/>
               </w:rPr>
-              <w:t>Part C</w:t>
+              <w:t>Part D</w:t>
             </w:r>
             <w:r>
               <w:rPr>
@@ -620,7 +742,7 @@
                 <w:noProof/>
                 <w:webHidden/>
               </w:rPr>
-              <w:instrText xml:space="preserve"> PAGEREF _Toc1815665 \h </w:instrText>
+              <w:instrText xml:space="preserve"> PAGEREF _Toc2189931 \h </w:instrText>
             </w:r>
             <w:r>
               <w:rPr>
@@ -663,13 +785,13 @@
               <w:lang w:val="en-US"/>
             </w:rPr>
           </w:pPr>
-          <w:hyperlink w:anchor="_Toc1815666" w:history="1">
+          <w:hyperlink w:anchor="_Toc2189932" w:history="1">
             <w:r>
               <w:rPr>
                 <w:rStyle w:val="Hyperlink"/>
                 <w:noProof/>
               </w:rPr>
-              <w:t>Part D</w:t>
+              <w:t>Part E</w:t>
             </w:r>
             <w:r>
               <w:rPr>
@@ -690,7 +812,7 @@
                 <w:noProof/>
                 <w:webHidden/>
               </w:rPr>
-              <w:instrText xml:space="preserve"> PAGEREF _Toc1815666 \h </w:instrText>
+              <w:instrText xml:space="preserve"> PAGEREF _Toc2189932 \h </w:instrText>
             </w:r>
             <w:r>
               <w:rPr>
@@ -733,13 +855,13 @@
               <w:lang w:val="en-US"/>
             </w:rPr>
           </w:pPr>
-          <w:hyperlink w:anchor="_Toc1815667" w:history="1">
+          <w:hyperlink w:anchor="_Toc2189933" w:history="1">
             <w:r>
               <w:rPr>
                 <w:rStyle w:val="Hyperlink"/>
                 <w:noProof/>
               </w:rPr>
-              <w:t>Part E</w:t>
+              <w:t>Output</w:t>
             </w:r>
             <w:r>
               <w:rPr>
@@ -760,77 +882,7 @@
                 <w:noProof/>
                 <w:webHidden/>
               </w:rPr>
-              <w:instrText xml:space="preserve"> PAGEREF _Toc1815667 \h </w:instrText>
-            </w:r>
-            <w:r>
-              <w:rPr>
-                <w:noProof/>
-                <w:webHidden/>
-              </w:rPr>
-            </w:r>
-            <w:r>
-              <w:rPr>
-                <w:noProof/>
-                <w:webHidden/>
-              </w:rPr>
-              <w:fldChar w:fldCharType="separate"/>
-            </w:r>
-            <w:r>
-              <w:rPr>
-                <w:noProof/>
-                <w:webHidden/>
-              </w:rPr>
-              <w:t>3</w:t>
-            </w:r>
-            <w:r>
-              <w:rPr>
-                <w:noProof/>
-                <w:webHidden/>
-              </w:rPr>
-              <w:fldChar w:fldCharType="end"/>
-            </w:r>
-          </w:hyperlink>
-        </w:p>
-        <w:p>
-          <w:pPr>
-            <w:pStyle w:val="TOC1"/>
-            <w:tabs>
-              <w:tab w:val="right" w:leader="dot" w:pos="9350"/>
-            </w:tabs>
-            <w:rPr>
-              <w:rFonts w:asciiTheme="minorHAnsi" w:eastAsiaTheme="minorEastAsia" w:hAnsiTheme="minorHAnsi" w:cstheme="minorBidi"/>
-              <w:noProof/>
-              <w:lang w:val="en-US"/>
-            </w:rPr>
-          </w:pPr>
-          <w:hyperlink w:anchor="_Toc1815668" w:history="1">
-            <w:r>
-              <w:rPr>
-                <w:rStyle w:val="Hyperlink"/>
-                <w:noProof/>
-              </w:rPr>
-              <w:t>Output</w:t>
-            </w:r>
-            <w:r>
-              <w:rPr>
-                <w:noProof/>
-                <w:webHidden/>
-              </w:rPr>
-              <w:tab/>
-            </w:r>
-            <w:r>
-              <w:rPr>
-                <w:noProof/>
-                <w:webHidden/>
-              </w:rPr>
-              <w:fldChar w:fldCharType="begin"/>
-            </w:r>
-            <w:r>
-              <w:rPr>
-                <w:noProof/>
-                <w:webHidden/>
-              </w:rPr>
-              <w:instrText xml:space="preserve"> PAGEREF _Toc1815668 \h </w:instrText>
+              <w:instrText xml:space="preserve"> PAGEREF _Toc2189933 \h </w:instrText>
             </w:r>
             <w:r>
               <w:rPr>
@@ -885,12 +937,12 @@
       <w:pPr>
         <w:pStyle w:val="Heading1"/>
       </w:pPr>
-      <w:bookmarkStart w:id="0" w:name="_Toc1815663"/>
+      <w:bookmarkStart w:id="1" w:name="_Toc2189928"/>
       <w:r>
         <w:lastRenderedPageBreak/>
         <w:t>Part A</w:t>
       </w:r>
-      <w:bookmarkEnd w:id="0"/>
+      <w:bookmarkEnd w:id="1"/>
     </w:p>
     <w:p>
       <w:r>
@@ -965,19 +1017,7 @@
             <w:rPr>
               <w:rFonts w:ascii="Cambria Math" w:hAnsi="Cambria Math"/>
             </w:rPr>
-            <m:t>∙</m:t>
-          </m:r>
-          <m:r>
-            <w:rPr>
-              <w:rFonts w:ascii="Cambria Math" w:hAnsi="Cambria Math"/>
-            </w:rPr>
-            <m:t>X</m:t>
-          </m:r>
-          <m:r>
-            <w:rPr>
-              <w:rFonts w:ascii="Cambria Math" w:hAnsi="Cambria Math"/>
-            </w:rPr>
-            <m:t>+</m:t>
+            <m:t>∙X+</m:t>
           </m:r>
           <m:sSub>
             <m:sSubPr>
@@ -1360,14 +1400,11 @@
       <w:pPr>
         <w:pStyle w:val="Heading1"/>
       </w:pPr>
-      <w:bookmarkStart w:id="1" w:name="_Toc1815664"/>
+      <w:bookmarkStart w:id="2" w:name="_Toc2189929"/>
       <w:r>
-        <w:t xml:space="preserve">Part </w:t>
+        <w:t>Part B</w:t>
       </w:r>
-      <w:r>
-        <w:t>B</w:t>
-      </w:r>
-      <w:bookmarkEnd w:id="1"/>
+      <w:bookmarkEnd w:id="2"/>
     </w:p>
     <w:p>
       <w:r>
@@ -1407,13 +1444,7 @@
             <w:rPr>
               <w:rFonts w:ascii="Cambria Math" w:hAnsi="Cambria Math"/>
             </w:rPr>
-            <m:t>=</m:t>
-          </m:r>
-          <m:r>
-            <w:rPr>
-              <w:rFonts w:ascii="Cambria Math" w:hAnsi="Cambria Math"/>
-            </w:rPr>
-            <m:t>-(</m:t>
+            <m:t>=-(</m:t>
           </m:r>
           <m:d>
             <m:dPr>
@@ -1937,13 +1968,7 @@
                 <w:rPr>
                   <w:rFonts w:ascii="Cambria Math" w:hAnsi="Cambria Math"/>
                 </w:rPr>
-                <m:t>∇</m:t>
-              </m:r>
-              <m:r>
-                <w:rPr>
-                  <w:rFonts w:ascii="Cambria Math" w:hAnsi="Cambria Math"/>
-                </w:rPr>
-                <m:t>w</m:t>
+                <m:t>∇w</m:t>
               </m:r>
             </m:e>
             <m:sub>
@@ -2039,13 +2064,7 @@
                 <w:rPr>
                   <w:rFonts w:ascii="Cambria Math" w:hAnsi="Cambria Math"/>
                 </w:rPr>
-                <m:t>∇</m:t>
-              </m:r>
-              <m:r>
-                <w:rPr>
-                  <w:rFonts w:ascii="Cambria Math" w:hAnsi="Cambria Math"/>
-                </w:rPr>
-                <m:t>b</m:t>
+                <m:t>∇b</m:t>
               </m:r>
             </m:e>
             <m:sub>
@@ -2096,11 +2115,11 @@
       <w:pPr>
         <w:pStyle w:val="Heading1"/>
       </w:pPr>
-      <w:bookmarkStart w:id="2" w:name="_Toc1815665"/>
+      <w:bookmarkStart w:id="3" w:name="_Toc2189930"/>
       <w:r>
         <w:t>Part C</w:t>
       </w:r>
-      <w:bookmarkEnd w:id="2"/>
+      <w:bookmarkEnd w:id="3"/>
     </w:p>
     <w:p>
       <w:r>
@@ -2134,11 +2153,11 @@
       <w:pPr>
         <w:pStyle w:val="Heading1"/>
       </w:pPr>
-      <w:bookmarkStart w:id="3" w:name="_Toc1815666"/>
+      <w:bookmarkStart w:id="4" w:name="_Toc2189931"/>
       <w:r>
         <w:t>Part D</w:t>
       </w:r>
-      <w:bookmarkEnd w:id="3"/>
+      <w:bookmarkEnd w:id="4"/>
     </w:p>
     <w:p>
       <w:r>
@@ -2149,11 +2168,11 @@
       <w:pPr>
         <w:pStyle w:val="Heading1"/>
       </w:pPr>
-      <w:bookmarkStart w:id="4" w:name="_Toc1815667"/>
+      <w:bookmarkStart w:id="5" w:name="_Toc2189932"/>
       <w:r>
         <w:t>Part E</w:t>
       </w:r>
-      <w:bookmarkEnd w:id="4"/>
+      <w:bookmarkEnd w:id="5"/>
     </w:p>
     <w:p>
       <w:r>
@@ -2164,16 +2183,1352 @@
       <w:pPr>
         <w:pStyle w:val="Heading1"/>
       </w:pPr>
-      <w:bookmarkStart w:id="5" w:name="_Toc1815668"/>
+      <w:bookmarkStart w:id="6" w:name="_Toc2189933"/>
+      <w:r>
+        <w:t>Output</w:t>
+      </w:r>
+      <w:bookmarkEnd w:id="6"/>
+    </w:p>
+    <w:p>
+      <w:r>
+        <w:t xml:space="preserve">Neural Networks using hidden layers with 25, 50, 100, and 150 neurons were each trained using every permutation of Sigmoid, Tan Hyperbolic, and Rectified Linear Unit activation </w:t>
+      </w:r>
       <w:r>
         <w:lastRenderedPageBreak/>
-        <w:t>Output</w:t>
+        <w:t>functions with either the Stochastic Gradient Descent (SGD) or Mini Batch Gradient algorithm. The following table provides the description for each.</w:t>
       </w:r>
-      <w:bookmarkEnd w:id="5"/>
+    </w:p>
+    <w:p/>
+    <w:tbl>
+      <w:tblPr>
+        <w:tblStyle w:val="TableGrid"/>
+        <w:tblW w:w="9099" w:type="dxa"/>
+        <w:jc w:val="center"/>
+        <w:tblLook w:val="04A0" w:firstRow="1" w:lastRow="0" w:firstColumn="1" w:lastColumn="0" w:noHBand="0" w:noVBand="1"/>
+      </w:tblPr>
+      <w:tblGrid>
+        <w:gridCol w:w="1737"/>
+        <w:gridCol w:w="2320"/>
+        <w:gridCol w:w="3811"/>
+        <w:gridCol w:w="1231"/>
+      </w:tblGrid>
+      <w:tr>
+        <w:trPr>
+          <w:cantSplit/>
+          <w:tblHeader/>
+          <w:jc w:val="center"/>
+        </w:trPr>
+        <w:tc>
+          <w:tcPr>
+            <w:tcW w:w="1737" w:type="dxa"/>
+            <w:shd w:val="clear" w:color="auto" w:fill="D9D9D9" w:themeFill="background1" w:themeFillShade="D9"/>
+          </w:tcPr>
+          <w:p>
+            <w:pPr>
+              <w:rPr>
+                <w:b/>
+              </w:rPr>
+            </w:pPr>
+            <w:r>
+              <w:rPr>
+                <w:b/>
+              </w:rPr>
+              <w:t>Key</w:t>
+            </w:r>
+          </w:p>
+        </w:tc>
+        <w:tc>
+          <w:tcPr>
+            <w:tcW w:w="2320" w:type="dxa"/>
+            <w:shd w:val="clear" w:color="auto" w:fill="D9D9D9" w:themeFill="background1" w:themeFillShade="D9"/>
+          </w:tcPr>
+          <w:p>
+            <w:pPr>
+              <w:rPr>
+                <w:b/>
+              </w:rPr>
+            </w:pPr>
+            <w:r>
+              <w:rPr>
+                <w:b/>
+              </w:rPr>
+              <w:t>Activation</w:t>
+            </w:r>
+          </w:p>
+        </w:tc>
+        <w:tc>
+          <w:tcPr>
+            <w:tcW w:w="3811" w:type="dxa"/>
+            <w:shd w:val="clear" w:color="auto" w:fill="D9D9D9" w:themeFill="background1" w:themeFillShade="D9"/>
+          </w:tcPr>
+          <w:p>
+            <w:pPr>
+              <w:rPr>
+                <w:b/>
+              </w:rPr>
+            </w:pPr>
+            <w:r>
+              <w:rPr>
+                <w:b/>
+              </w:rPr>
+              <w:t>Method</w:t>
+            </w:r>
+          </w:p>
+        </w:tc>
+        <w:tc>
+          <w:tcPr>
+            <w:tcW w:w="1231" w:type="dxa"/>
+            <w:shd w:val="clear" w:color="auto" w:fill="D9D9D9" w:themeFill="background1" w:themeFillShade="D9"/>
+          </w:tcPr>
+          <w:p>
+            <w:pPr>
+              <w:rPr>
+                <w:b/>
+              </w:rPr>
+            </w:pPr>
+            <w:r>
+              <w:rPr>
+                <w:b/>
+              </w:rPr>
+              <w:t>Neurons</w:t>
+            </w:r>
+          </w:p>
+        </w:tc>
+      </w:tr>
+      <w:tr>
+        <w:trPr>
+          <w:jc w:val="center"/>
+        </w:trPr>
+        <w:tc>
+          <w:tcPr>
+            <w:tcW w:w="1737" w:type="dxa"/>
+          </w:tcPr>
+          <w:p>
+            <w:r>
+              <w:t>A:0|M:0|N:25</w:t>
+            </w:r>
+          </w:p>
+        </w:tc>
+        <w:tc>
+          <w:tcPr>
+            <w:tcW w:w="2320" w:type="dxa"/>
+          </w:tcPr>
+          <w:p>
+            <w:r>
+              <w:t>Sigmoid</w:t>
+            </w:r>
+          </w:p>
+        </w:tc>
+        <w:tc>
+          <w:tcPr>
+            <w:tcW w:w="3811" w:type="dxa"/>
+          </w:tcPr>
+          <w:p>
+            <w:r>
+              <w:t>Stochastic Gradient Descent (SGD)</w:t>
+            </w:r>
+          </w:p>
+        </w:tc>
+        <w:tc>
+          <w:tcPr>
+            <w:tcW w:w="1231" w:type="dxa"/>
+          </w:tcPr>
+          <w:p>
+            <w:r>
+              <w:t>25</w:t>
+            </w:r>
+          </w:p>
+        </w:tc>
+      </w:tr>
+      <w:tr>
+        <w:trPr>
+          <w:jc w:val="center"/>
+        </w:trPr>
+        <w:tc>
+          <w:tcPr>
+            <w:tcW w:w="1737" w:type="dxa"/>
+          </w:tcPr>
+          <w:p>
+            <w:r>
+              <w:t>A:0|M:0|N:50</w:t>
+            </w:r>
+          </w:p>
+        </w:tc>
+        <w:tc>
+          <w:tcPr>
+            <w:tcW w:w="2320" w:type="dxa"/>
+          </w:tcPr>
+          <w:p>
+            <w:r>
+              <w:t>Sigmoid</w:t>
+            </w:r>
+          </w:p>
+        </w:tc>
+        <w:tc>
+          <w:tcPr>
+            <w:tcW w:w="3811" w:type="dxa"/>
+          </w:tcPr>
+          <w:p>
+            <w:r>
+              <w:t>Stochastic Gradient Descent (SGD)</w:t>
+            </w:r>
+          </w:p>
+        </w:tc>
+        <w:tc>
+          <w:tcPr>
+            <w:tcW w:w="1231" w:type="dxa"/>
+          </w:tcPr>
+          <w:p>
+            <w:r>
+              <w:t>50</w:t>
+            </w:r>
+          </w:p>
+        </w:tc>
+      </w:tr>
+      <w:tr>
+        <w:trPr>
+          <w:jc w:val="center"/>
+        </w:trPr>
+        <w:tc>
+          <w:tcPr>
+            <w:tcW w:w="1737" w:type="dxa"/>
+          </w:tcPr>
+          <w:p>
+            <w:r>
+              <w:t>A:0|M:0|N:100</w:t>
+            </w:r>
+          </w:p>
+        </w:tc>
+        <w:tc>
+          <w:tcPr>
+            <w:tcW w:w="2320" w:type="dxa"/>
+          </w:tcPr>
+          <w:p>
+            <w:r>
+              <w:t>Sigmoid</w:t>
+            </w:r>
+          </w:p>
+        </w:tc>
+        <w:tc>
+          <w:tcPr>
+            <w:tcW w:w="3811" w:type="dxa"/>
+          </w:tcPr>
+          <w:p>
+            <w:r>
+              <w:t>Stochastic Gradient Descent (SGD)</w:t>
+            </w:r>
+          </w:p>
+        </w:tc>
+        <w:tc>
+          <w:tcPr>
+            <w:tcW w:w="1231" w:type="dxa"/>
+          </w:tcPr>
+          <w:p>
+            <w:r>
+              <w:t>100</w:t>
+            </w:r>
+          </w:p>
+        </w:tc>
+      </w:tr>
+      <w:tr>
+        <w:trPr>
+          <w:jc w:val="center"/>
+        </w:trPr>
+        <w:tc>
+          <w:tcPr>
+            <w:tcW w:w="1737" w:type="dxa"/>
+          </w:tcPr>
+          <w:p>
+            <w:r>
+              <w:t>A:0|M:0|N:150</w:t>
+            </w:r>
+          </w:p>
+        </w:tc>
+        <w:tc>
+          <w:tcPr>
+            <w:tcW w:w="2320" w:type="dxa"/>
+          </w:tcPr>
+          <w:p>
+            <w:r>
+              <w:t>Sigmoid</w:t>
+            </w:r>
+          </w:p>
+        </w:tc>
+        <w:tc>
+          <w:tcPr>
+            <w:tcW w:w="3811" w:type="dxa"/>
+          </w:tcPr>
+          <w:p>
+            <w:r>
+              <w:t>Stochastic Gradient Descent (SGD)</w:t>
+            </w:r>
+          </w:p>
+        </w:tc>
+        <w:tc>
+          <w:tcPr>
+            <w:tcW w:w="1231" w:type="dxa"/>
+          </w:tcPr>
+          <w:p>
+            <w:r>
+              <w:t>150</w:t>
+            </w:r>
+          </w:p>
+        </w:tc>
+      </w:tr>
+      <w:tr>
+        <w:trPr>
+          <w:jc w:val="center"/>
+        </w:trPr>
+        <w:tc>
+          <w:tcPr>
+            <w:tcW w:w="1737" w:type="dxa"/>
+          </w:tcPr>
+          <w:p>
+            <w:r>
+              <w:t>A:0|M:</w:t>
+            </w:r>
+            <w:r>
+              <w:t>1</w:t>
+            </w:r>
+            <w:r>
+              <w:t>|N:25</w:t>
+            </w:r>
+          </w:p>
+        </w:tc>
+        <w:tc>
+          <w:tcPr>
+            <w:tcW w:w="2320" w:type="dxa"/>
+          </w:tcPr>
+          <w:p>
+            <w:r>
+              <w:t>Sigmoid</w:t>
+            </w:r>
+          </w:p>
+        </w:tc>
+        <w:tc>
+          <w:tcPr>
+            <w:tcW w:w="3811" w:type="dxa"/>
+          </w:tcPr>
+          <w:p>
+            <w:r>
+              <w:t>Mini Batch Gradient Descent</w:t>
+            </w:r>
+          </w:p>
+        </w:tc>
+        <w:tc>
+          <w:tcPr>
+            <w:tcW w:w="1231" w:type="dxa"/>
+          </w:tcPr>
+          <w:p>
+            <w:r>
+              <w:t>25</w:t>
+            </w:r>
+          </w:p>
+        </w:tc>
+      </w:tr>
+      <w:tr>
+        <w:trPr>
+          <w:jc w:val="center"/>
+        </w:trPr>
+        <w:tc>
+          <w:tcPr>
+            <w:tcW w:w="1737" w:type="dxa"/>
+          </w:tcPr>
+          <w:p>
+            <w:r>
+              <w:t>A:0|M:</w:t>
+            </w:r>
+            <w:r>
+              <w:t>1</w:t>
+            </w:r>
+            <w:r>
+              <w:t>|N:50</w:t>
+            </w:r>
+          </w:p>
+        </w:tc>
+        <w:tc>
+          <w:tcPr>
+            <w:tcW w:w="2320" w:type="dxa"/>
+          </w:tcPr>
+          <w:p>
+            <w:r>
+              <w:t>Sigmoid</w:t>
+            </w:r>
+          </w:p>
+        </w:tc>
+        <w:tc>
+          <w:tcPr>
+            <w:tcW w:w="3811" w:type="dxa"/>
+          </w:tcPr>
+          <w:p>
+            <w:r>
+              <w:t>Mini Batch Gradient Descent</w:t>
+            </w:r>
+          </w:p>
+        </w:tc>
+        <w:tc>
+          <w:tcPr>
+            <w:tcW w:w="1231" w:type="dxa"/>
+          </w:tcPr>
+          <w:p>
+            <w:r>
+              <w:t>50</w:t>
+            </w:r>
+          </w:p>
+        </w:tc>
+      </w:tr>
+      <w:tr>
+        <w:trPr>
+          <w:jc w:val="center"/>
+        </w:trPr>
+        <w:tc>
+          <w:tcPr>
+            <w:tcW w:w="1737" w:type="dxa"/>
+          </w:tcPr>
+          <w:p>
+            <w:r>
+              <w:t>A:0|M:</w:t>
+            </w:r>
+            <w:r>
+              <w:t>1</w:t>
+            </w:r>
+            <w:r>
+              <w:t>|N:100</w:t>
+            </w:r>
+          </w:p>
+        </w:tc>
+        <w:tc>
+          <w:tcPr>
+            <w:tcW w:w="2320" w:type="dxa"/>
+          </w:tcPr>
+          <w:p>
+            <w:r>
+              <w:t>Sigmoid</w:t>
+            </w:r>
+          </w:p>
+        </w:tc>
+        <w:tc>
+          <w:tcPr>
+            <w:tcW w:w="3811" w:type="dxa"/>
+          </w:tcPr>
+          <w:p>
+            <w:r>
+              <w:t>Mini Batch Gradient Descent</w:t>
+            </w:r>
+          </w:p>
+        </w:tc>
+        <w:tc>
+          <w:tcPr>
+            <w:tcW w:w="1231" w:type="dxa"/>
+          </w:tcPr>
+          <w:p>
+            <w:r>
+              <w:t>100</w:t>
+            </w:r>
+          </w:p>
+        </w:tc>
+      </w:tr>
+      <w:tr>
+        <w:trPr>
+          <w:jc w:val="center"/>
+        </w:trPr>
+        <w:tc>
+          <w:tcPr>
+            <w:tcW w:w="1737" w:type="dxa"/>
+          </w:tcPr>
+          <w:p>
+            <w:r>
+              <w:t>A:0|M:</w:t>
+            </w:r>
+            <w:r>
+              <w:t>1</w:t>
+            </w:r>
+            <w:r>
+              <w:t>|N:150</w:t>
+            </w:r>
+          </w:p>
+        </w:tc>
+        <w:tc>
+          <w:tcPr>
+            <w:tcW w:w="2320" w:type="dxa"/>
+          </w:tcPr>
+          <w:p>
+            <w:r>
+              <w:t>Sigmoid</w:t>
+            </w:r>
+          </w:p>
+        </w:tc>
+        <w:tc>
+          <w:tcPr>
+            <w:tcW w:w="3811" w:type="dxa"/>
+          </w:tcPr>
+          <w:p>
+            <w:r>
+              <w:t>Mini Batch Gradient Descent</w:t>
+            </w:r>
+          </w:p>
+        </w:tc>
+        <w:tc>
+          <w:tcPr>
+            <w:tcW w:w="1231" w:type="dxa"/>
+          </w:tcPr>
+          <w:p>
+            <w:r>
+              <w:t>150</w:t>
+            </w:r>
+          </w:p>
+        </w:tc>
+      </w:tr>
+      <w:tr>
+        <w:trPr>
+          <w:jc w:val="center"/>
+        </w:trPr>
+        <w:tc>
+          <w:tcPr>
+            <w:tcW w:w="1737" w:type="dxa"/>
+          </w:tcPr>
+          <w:p>
+            <w:r>
+              <w:t>A:</w:t>
+            </w:r>
+            <w:r>
+              <w:t>1</w:t>
+            </w:r>
+            <w:r>
+              <w:t>|M:0|N:25</w:t>
+            </w:r>
+          </w:p>
+        </w:tc>
+        <w:tc>
+          <w:tcPr>
+            <w:tcW w:w="2320" w:type="dxa"/>
+          </w:tcPr>
+          <w:p>
+            <w:r>
+              <w:t>Tan Hyperbolic</w:t>
+            </w:r>
+          </w:p>
+        </w:tc>
+        <w:tc>
+          <w:tcPr>
+            <w:tcW w:w="3811" w:type="dxa"/>
+          </w:tcPr>
+          <w:p>
+            <w:r>
+              <w:t>Stochastic Gradient Descent (SGD)</w:t>
+            </w:r>
+          </w:p>
+        </w:tc>
+        <w:tc>
+          <w:tcPr>
+            <w:tcW w:w="1231" w:type="dxa"/>
+          </w:tcPr>
+          <w:p>
+            <w:r>
+              <w:t>25</w:t>
+            </w:r>
+          </w:p>
+        </w:tc>
+      </w:tr>
+      <w:tr>
+        <w:trPr>
+          <w:jc w:val="center"/>
+        </w:trPr>
+        <w:tc>
+          <w:tcPr>
+            <w:tcW w:w="1737" w:type="dxa"/>
+          </w:tcPr>
+          <w:p>
+            <w:r>
+              <w:t>A:</w:t>
+            </w:r>
+            <w:r>
+              <w:t>1</w:t>
+            </w:r>
+            <w:r>
+              <w:t>|M:0|N:50</w:t>
+            </w:r>
+          </w:p>
+        </w:tc>
+        <w:tc>
+          <w:tcPr>
+            <w:tcW w:w="2320" w:type="dxa"/>
+          </w:tcPr>
+          <w:p>
+            <w:r>
+              <w:t>Tan Hyperbolic</w:t>
+            </w:r>
+          </w:p>
+        </w:tc>
+        <w:tc>
+          <w:tcPr>
+            <w:tcW w:w="3811" w:type="dxa"/>
+          </w:tcPr>
+          <w:p>
+            <w:r>
+              <w:t>Stochastic Gradient Descent (SGD)</w:t>
+            </w:r>
+          </w:p>
+        </w:tc>
+        <w:tc>
+          <w:tcPr>
+            <w:tcW w:w="1231" w:type="dxa"/>
+          </w:tcPr>
+          <w:p>
+            <w:r>
+              <w:t>50</w:t>
+            </w:r>
+          </w:p>
+        </w:tc>
+      </w:tr>
+      <w:tr>
+        <w:trPr>
+          <w:jc w:val="center"/>
+        </w:trPr>
+        <w:tc>
+          <w:tcPr>
+            <w:tcW w:w="1737" w:type="dxa"/>
+          </w:tcPr>
+          <w:p>
+            <w:r>
+              <w:t>A:</w:t>
+            </w:r>
+            <w:r>
+              <w:t>1</w:t>
+            </w:r>
+            <w:r>
+              <w:t>|M:0|N:100</w:t>
+            </w:r>
+          </w:p>
+        </w:tc>
+        <w:tc>
+          <w:tcPr>
+            <w:tcW w:w="2320" w:type="dxa"/>
+          </w:tcPr>
+          <w:p>
+            <w:r>
+              <w:t>Tan Hyperbolic</w:t>
+            </w:r>
+          </w:p>
+        </w:tc>
+        <w:tc>
+          <w:tcPr>
+            <w:tcW w:w="3811" w:type="dxa"/>
+          </w:tcPr>
+          <w:p>
+            <w:r>
+              <w:t>Stochastic Gradient Descent (SGD)</w:t>
+            </w:r>
+          </w:p>
+        </w:tc>
+        <w:tc>
+          <w:tcPr>
+            <w:tcW w:w="1231" w:type="dxa"/>
+          </w:tcPr>
+          <w:p>
+            <w:r>
+              <w:t>100</w:t>
+            </w:r>
+          </w:p>
+        </w:tc>
+      </w:tr>
+      <w:tr>
+        <w:trPr>
+          <w:jc w:val="center"/>
+        </w:trPr>
+        <w:tc>
+          <w:tcPr>
+            <w:tcW w:w="1737" w:type="dxa"/>
+          </w:tcPr>
+          <w:p>
+            <w:r>
+              <w:t>A:</w:t>
+            </w:r>
+            <w:r>
+              <w:t>1</w:t>
+            </w:r>
+            <w:r>
+              <w:t>|M:0|N:150</w:t>
+            </w:r>
+          </w:p>
+        </w:tc>
+        <w:tc>
+          <w:tcPr>
+            <w:tcW w:w="2320" w:type="dxa"/>
+          </w:tcPr>
+          <w:p>
+            <w:r>
+              <w:t>Tan Hyperbolic</w:t>
+            </w:r>
+          </w:p>
+        </w:tc>
+        <w:tc>
+          <w:tcPr>
+            <w:tcW w:w="3811" w:type="dxa"/>
+          </w:tcPr>
+          <w:p>
+            <w:r>
+              <w:t>Stochastic Gradient Descent (SGD)</w:t>
+            </w:r>
+          </w:p>
+        </w:tc>
+        <w:tc>
+          <w:tcPr>
+            <w:tcW w:w="1231" w:type="dxa"/>
+          </w:tcPr>
+          <w:p>
+            <w:r>
+              <w:t>150</w:t>
+            </w:r>
+          </w:p>
+        </w:tc>
+      </w:tr>
+      <w:tr>
+        <w:trPr>
+          <w:jc w:val="center"/>
+        </w:trPr>
+        <w:tc>
+          <w:tcPr>
+            <w:tcW w:w="1737" w:type="dxa"/>
+          </w:tcPr>
+          <w:p>
+            <w:r>
+              <w:t>A:</w:t>
+            </w:r>
+            <w:r>
+              <w:t>1</w:t>
+            </w:r>
+            <w:r>
+              <w:t>|M:1|N:25</w:t>
+            </w:r>
+          </w:p>
+        </w:tc>
+        <w:tc>
+          <w:tcPr>
+            <w:tcW w:w="2320" w:type="dxa"/>
+          </w:tcPr>
+          <w:p>
+            <w:r>
+              <w:t>Tan Hyperbolic</w:t>
+            </w:r>
+          </w:p>
+        </w:tc>
+        <w:tc>
+          <w:tcPr>
+            <w:tcW w:w="3811" w:type="dxa"/>
+          </w:tcPr>
+          <w:p>
+            <w:r>
+              <w:t>Mini Batch Gradient Descent</w:t>
+            </w:r>
+          </w:p>
+        </w:tc>
+        <w:tc>
+          <w:tcPr>
+            <w:tcW w:w="1231" w:type="dxa"/>
+          </w:tcPr>
+          <w:p>
+            <w:r>
+              <w:t>25</w:t>
+            </w:r>
+          </w:p>
+        </w:tc>
+      </w:tr>
+      <w:tr>
+        <w:trPr>
+          <w:jc w:val="center"/>
+        </w:trPr>
+        <w:tc>
+          <w:tcPr>
+            <w:tcW w:w="1737" w:type="dxa"/>
+          </w:tcPr>
+          <w:p>
+            <w:r>
+              <w:t>A:</w:t>
+            </w:r>
+            <w:r>
+              <w:t>1</w:t>
+            </w:r>
+            <w:r>
+              <w:t>|M:1|N:50</w:t>
+            </w:r>
+          </w:p>
+        </w:tc>
+        <w:tc>
+          <w:tcPr>
+            <w:tcW w:w="2320" w:type="dxa"/>
+          </w:tcPr>
+          <w:p>
+            <w:r>
+              <w:t>Tan Hyperbolic</w:t>
+            </w:r>
+          </w:p>
+        </w:tc>
+        <w:tc>
+          <w:tcPr>
+            <w:tcW w:w="3811" w:type="dxa"/>
+          </w:tcPr>
+          <w:p>
+            <w:r>
+              <w:t>Mini Batch Gradient Descent</w:t>
+            </w:r>
+          </w:p>
+        </w:tc>
+        <w:tc>
+          <w:tcPr>
+            <w:tcW w:w="1231" w:type="dxa"/>
+          </w:tcPr>
+          <w:p>
+            <w:r>
+              <w:t>50</w:t>
+            </w:r>
+          </w:p>
+        </w:tc>
+      </w:tr>
+      <w:tr>
+        <w:trPr>
+          <w:jc w:val="center"/>
+        </w:trPr>
+        <w:tc>
+          <w:tcPr>
+            <w:tcW w:w="1737" w:type="dxa"/>
+          </w:tcPr>
+          <w:p>
+            <w:r>
+              <w:t>A:</w:t>
+            </w:r>
+            <w:r>
+              <w:t>1</w:t>
+            </w:r>
+            <w:r>
+              <w:t>|M:1|N:100</w:t>
+            </w:r>
+          </w:p>
+        </w:tc>
+        <w:tc>
+          <w:tcPr>
+            <w:tcW w:w="2320" w:type="dxa"/>
+          </w:tcPr>
+          <w:p>
+            <w:r>
+              <w:t>Tan Hyperbolic</w:t>
+            </w:r>
+          </w:p>
+        </w:tc>
+        <w:tc>
+          <w:tcPr>
+            <w:tcW w:w="3811" w:type="dxa"/>
+          </w:tcPr>
+          <w:p>
+            <w:r>
+              <w:t>Mini Batch Gradient Descent</w:t>
+            </w:r>
+          </w:p>
+        </w:tc>
+        <w:tc>
+          <w:tcPr>
+            <w:tcW w:w="1231" w:type="dxa"/>
+          </w:tcPr>
+          <w:p>
+            <w:r>
+              <w:t>100</w:t>
+            </w:r>
+          </w:p>
+        </w:tc>
+      </w:tr>
+      <w:tr>
+        <w:trPr>
+          <w:jc w:val="center"/>
+        </w:trPr>
+        <w:tc>
+          <w:tcPr>
+            <w:tcW w:w="1737" w:type="dxa"/>
+          </w:tcPr>
+          <w:p>
+            <w:r>
+              <w:t>A:</w:t>
+            </w:r>
+            <w:r>
+              <w:t>1</w:t>
+            </w:r>
+            <w:r>
+              <w:t>|M:1|N:150</w:t>
+            </w:r>
+          </w:p>
+        </w:tc>
+        <w:tc>
+          <w:tcPr>
+            <w:tcW w:w="2320" w:type="dxa"/>
+          </w:tcPr>
+          <w:p>
+            <w:r>
+              <w:t>Tan Hyperbolic</w:t>
+            </w:r>
+          </w:p>
+        </w:tc>
+        <w:tc>
+          <w:tcPr>
+            <w:tcW w:w="3811" w:type="dxa"/>
+          </w:tcPr>
+          <w:p>
+            <w:r>
+              <w:t>Mini Batch Gradient Descent</w:t>
+            </w:r>
+          </w:p>
+        </w:tc>
+        <w:tc>
+          <w:tcPr>
+            <w:tcW w:w="1231" w:type="dxa"/>
+          </w:tcPr>
+          <w:p>
+            <w:r>
+              <w:t>150</w:t>
+            </w:r>
+          </w:p>
+        </w:tc>
+      </w:tr>
+      <w:tr>
+        <w:trPr>
+          <w:jc w:val="center"/>
+        </w:trPr>
+        <w:tc>
+          <w:tcPr>
+            <w:tcW w:w="1737" w:type="dxa"/>
+          </w:tcPr>
+          <w:p>
+            <w:r>
+              <w:t>A:</w:t>
+            </w:r>
+            <w:r>
+              <w:t>2</w:t>
+            </w:r>
+            <w:r>
+              <w:t>|M:0|N:25</w:t>
+            </w:r>
+          </w:p>
+        </w:tc>
+        <w:tc>
+          <w:tcPr>
+            <w:tcW w:w="2320" w:type="dxa"/>
+          </w:tcPr>
+          <w:p>
+            <w:r>
+              <w:t>Rectified Linear Unit</w:t>
+            </w:r>
+          </w:p>
+        </w:tc>
+        <w:tc>
+          <w:tcPr>
+            <w:tcW w:w="3811" w:type="dxa"/>
+          </w:tcPr>
+          <w:p>
+            <w:r>
+              <w:t>Stochastic Gradient Descent (SGD)</w:t>
+            </w:r>
+          </w:p>
+        </w:tc>
+        <w:tc>
+          <w:tcPr>
+            <w:tcW w:w="1231" w:type="dxa"/>
+          </w:tcPr>
+          <w:p>
+            <w:r>
+              <w:t>25</w:t>
+            </w:r>
+          </w:p>
+        </w:tc>
+      </w:tr>
+      <w:tr>
+        <w:trPr>
+          <w:jc w:val="center"/>
+        </w:trPr>
+        <w:tc>
+          <w:tcPr>
+            <w:tcW w:w="1737" w:type="dxa"/>
+          </w:tcPr>
+          <w:p>
+            <w:r>
+              <w:t>A:</w:t>
+            </w:r>
+            <w:r>
+              <w:t>2</w:t>
+            </w:r>
+            <w:r>
+              <w:t>|M:0|N:50</w:t>
+            </w:r>
+          </w:p>
+        </w:tc>
+        <w:tc>
+          <w:tcPr>
+            <w:tcW w:w="2320" w:type="dxa"/>
+          </w:tcPr>
+          <w:p>
+            <w:r>
+              <w:t>Rectified Linear Unit</w:t>
+            </w:r>
+          </w:p>
+        </w:tc>
+        <w:tc>
+          <w:tcPr>
+            <w:tcW w:w="3811" w:type="dxa"/>
+          </w:tcPr>
+          <w:p>
+            <w:r>
+              <w:t>Stochastic Gradient Descent (SGD)</w:t>
+            </w:r>
+          </w:p>
+        </w:tc>
+        <w:tc>
+          <w:tcPr>
+            <w:tcW w:w="1231" w:type="dxa"/>
+          </w:tcPr>
+          <w:p>
+            <w:r>
+              <w:t>50</w:t>
+            </w:r>
+          </w:p>
+        </w:tc>
+      </w:tr>
+      <w:tr>
+        <w:trPr>
+          <w:jc w:val="center"/>
+        </w:trPr>
+        <w:tc>
+          <w:tcPr>
+            <w:tcW w:w="1737" w:type="dxa"/>
+          </w:tcPr>
+          <w:p>
+            <w:r>
+              <w:t>A:</w:t>
+            </w:r>
+            <w:r>
+              <w:t>2</w:t>
+            </w:r>
+            <w:r>
+              <w:t>|M:0|N:100</w:t>
+            </w:r>
+          </w:p>
+        </w:tc>
+        <w:tc>
+          <w:tcPr>
+            <w:tcW w:w="2320" w:type="dxa"/>
+          </w:tcPr>
+          <w:p>
+            <w:r>
+              <w:t>Rectified Linear Unit</w:t>
+            </w:r>
+          </w:p>
+        </w:tc>
+        <w:tc>
+          <w:tcPr>
+            <w:tcW w:w="3811" w:type="dxa"/>
+          </w:tcPr>
+          <w:p>
+            <w:r>
+              <w:t>Stochastic Gradient Descent (SGD)</w:t>
+            </w:r>
+          </w:p>
+        </w:tc>
+        <w:tc>
+          <w:tcPr>
+            <w:tcW w:w="1231" w:type="dxa"/>
+          </w:tcPr>
+          <w:p>
+            <w:r>
+              <w:t>100</w:t>
+            </w:r>
+          </w:p>
+        </w:tc>
+      </w:tr>
+      <w:tr>
+        <w:trPr>
+          <w:jc w:val="center"/>
+        </w:trPr>
+        <w:tc>
+          <w:tcPr>
+            <w:tcW w:w="1737" w:type="dxa"/>
+          </w:tcPr>
+          <w:p>
+            <w:r>
+              <w:t>A:</w:t>
+            </w:r>
+            <w:r>
+              <w:t>2</w:t>
+            </w:r>
+            <w:r>
+              <w:t>|M:0|N:150</w:t>
+            </w:r>
+          </w:p>
+        </w:tc>
+        <w:tc>
+          <w:tcPr>
+            <w:tcW w:w="2320" w:type="dxa"/>
+          </w:tcPr>
+          <w:p>
+            <w:r>
+              <w:t>Rectified Linear Unit</w:t>
+            </w:r>
+          </w:p>
+        </w:tc>
+        <w:tc>
+          <w:tcPr>
+            <w:tcW w:w="3811" w:type="dxa"/>
+          </w:tcPr>
+          <w:p>
+            <w:r>
+              <w:t>Stochastic Gradient Descent (SGD)</w:t>
+            </w:r>
+          </w:p>
+        </w:tc>
+        <w:tc>
+          <w:tcPr>
+            <w:tcW w:w="1231" w:type="dxa"/>
+          </w:tcPr>
+          <w:p>
+            <w:r>
+              <w:t>150</w:t>
+            </w:r>
+          </w:p>
+        </w:tc>
+      </w:tr>
+      <w:tr>
+        <w:trPr>
+          <w:jc w:val="center"/>
+        </w:trPr>
+        <w:tc>
+          <w:tcPr>
+            <w:tcW w:w="1737" w:type="dxa"/>
+          </w:tcPr>
+          <w:p>
+            <w:r>
+              <w:t>A:</w:t>
+            </w:r>
+            <w:r>
+              <w:t>2</w:t>
+            </w:r>
+            <w:r>
+              <w:t>|M:1|N:25</w:t>
+            </w:r>
+          </w:p>
+        </w:tc>
+        <w:tc>
+          <w:tcPr>
+            <w:tcW w:w="2320" w:type="dxa"/>
+          </w:tcPr>
+          <w:p>
+            <w:r>
+              <w:t>Rectified Linear Unit</w:t>
+            </w:r>
+          </w:p>
+        </w:tc>
+        <w:tc>
+          <w:tcPr>
+            <w:tcW w:w="3811" w:type="dxa"/>
+          </w:tcPr>
+          <w:p>
+            <w:r>
+              <w:t>Mini Batch Gradient Descent</w:t>
+            </w:r>
+          </w:p>
+        </w:tc>
+        <w:tc>
+          <w:tcPr>
+            <w:tcW w:w="1231" w:type="dxa"/>
+          </w:tcPr>
+          <w:p>
+            <w:r>
+              <w:t>25</w:t>
+            </w:r>
+          </w:p>
+        </w:tc>
+      </w:tr>
+      <w:tr>
+        <w:trPr>
+          <w:jc w:val="center"/>
+        </w:trPr>
+        <w:tc>
+          <w:tcPr>
+            <w:tcW w:w="1737" w:type="dxa"/>
+          </w:tcPr>
+          <w:p>
+            <w:r>
+              <w:t>A:</w:t>
+            </w:r>
+            <w:r>
+              <w:t>2</w:t>
+            </w:r>
+            <w:r>
+              <w:t>|M:1|N:50</w:t>
+            </w:r>
+          </w:p>
+        </w:tc>
+        <w:tc>
+          <w:tcPr>
+            <w:tcW w:w="2320" w:type="dxa"/>
+          </w:tcPr>
+          <w:p>
+            <w:r>
+              <w:t>Rectified Linear Unit</w:t>
+            </w:r>
+          </w:p>
+        </w:tc>
+        <w:tc>
+          <w:tcPr>
+            <w:tcW w:w="3811" w:type="dxa"/>
+          </w:tcPr>
+          <w:p>
+            <w:r>
+              <w:t>Mini Batch Gradient Descent</w:t>
+            </w:r>
+          </w:p>
+        </w:tc>
+        <w:tc>
+          <w:tcPr>
+            <w:tcW w:w="1231" w:type="dxa"/>
+          </w:tcPr>
+          <w:p>
+            <w:r>
+              <w:t>50</w:t>
+            </w:r>
+          </w:p>
+        </w:tc>
+      </w:tr>
+      <w:tr>
+        <w:trPr>
+          <w:jc w:val="center"/>
+        </w:trPr>
+        <w:tc>
+          <w:tcPr>
+            <w:tcW w:w="1737" w:type="dxa"/>
+          </w:tcPr>
+          <w:p>
+            <w:r>
+              <w:t>A:</w:t>
+            </w:r>
+            <w:r>
+              <w:t>2</w:t>
+            </w:r>
+            <w:r>
+              <w:t>|M:1|N:100</w:t>
+            </w:r>
+          </w:p>
+        </w:tc>
+        <w:tc>
+          <w:tcPr>
+            <w:tcW w:w="2320" w:type="dxa"/>
+          </w:tcPr>
+          <w:p>
+            <w:r>
+              <w:t>Rectified Linear Unit</w:t>
+            </w:r>
+          </w:p>
+        </w:tc>
+        <w:tc>
+          <w:tcPr>
+            <w:tcW w:w="3811" w:type="dxa"/>
+          </w:tcPr>
+          <w:p>
+            <w:r>
+              <w:t>Mini Batch Gradient Descent</w:t>
+            </w:r>
+          </w:p>
+        </w:tc>
+        <w:tc>
+          <w:tcPr>
+            <w:tcW w:w="1231" w:type="dxa"/>
+          </w:tcPr>
+          <w:p>
+            <w:r>
+              <w:t>100</w:t>
+            </w:r>
+          </w:p>
+        </w:tc>
+      </w:tr>
+      <w:tr>
+        <w:trPr>
+          <w:jc w:val="center"/>
+        </w:trPr>
+        <w:tc>
+          <w:tcPr>
+            <w:tcW w:w="1737" w:type="dxa"/>
+          </w:tcPr>
+          <w:p>
+            <w:r>
+              <w:t>A:</w:t>
+            </w:r>
+            <w:r>
+              <w:t>2</w:t>
+            </w:r>
+            <w:r>
+              <w:t>|M:1|N:150</w:t>
+            </w:r>
+          </w:p>
+        </w:tc>
+        <w:tc>
+          <w:tcPr>
+            <w:tcW w:w="2320" w:type="dxa"/>
+          </w:tcPr>
+          <w:p>
+            <w:r>
+              <w:t>Rectified Linear Unit</w:t>
+            </w:r>
+          </w:p>
+        </w:tc>
+        <w:tc>
+          <w:tcPr>
+            <w:tcW w:w="3811" w:type="dxa"/>
+          </w:tcPr>
+          <w:p>
+            <w:r>
+              <w:t>Mini Batch Gradient Descent</w:t>
+            </w:r>
+          </w:p>
+        </w:tc>
+        <w:tc>
+          <w:tcPr>
+            <w:tcW w:w="1231" w:type="dxa"/>
+          </w:tcPr>
+          <w:p>
+            <w:r>
+              <w:t>150</w:t>
+            </w:r>
+          </w:p>
+        </w:tc>
+      </w:tr>
+    </w:tbl>
+    <w:p/>
+    <w:p>
+      <w:r>
+        <w:t xml:space="preserve">The </w:t>
+      </w:r>
+      <w:r>
+        <w:t xml:space="preserve">accuracy of each </w:t>
+      </w:r>
+      <w:r>
+        <w:t>Neural Network</w:t>
+      </w:r>
+      <w:r>
+        <w:t xml:space="preserve"> is plotted </w:t>
+      </w:r>
+      <w:r>
+        <w:t>in the</w:t>
+      </w:r>
+      <w:r>
+        <w:t xml:space="preserve"> following</w:t>
+      </w:r>
+      <w:r>
+        <w:t xml:space="preserve"> figure</w:t>
+      </w:r>
+      <w:r>
+        <w:t>:</w:t>
+      </w:r>
     </w:p>
     <w:p>
-      <w:bookmarkStart w:id="6" w:name="_GoBack"/>
       <w:r>
+        <w:rPr>
+          <w:noProof/>
+        </w:rPr>
+        <w:lastRenderedPageBreak/>
         <w:drawing>
           <wp:inline distT="0" distB="0" distL="0" distR="0" wp14:anchorId="452DE623" wp14:editId="3F82678C">
             <wp:extent cx="5943600" cy="3218180"/>
@@ -2210,7 +3565,23 @@
           </wp:inline>
         </w:drawing>
       </w:r>
-      <w:bookmarkEnd w:id="6"/>
+    </w:p>
+    <w:p/>
+    <w:p>
+      <w:r>
+        <w:t>It appears that the Neural Network with 100 Neurons in the hidden layer using the SGD algorithm and Sigmoid activation function (A:0|M:0|N:100) reached the highest accuracy after 5 epochs.</w:t>
+      </w:r>
+      <w:r>
+        <w:t xml:space="preserve"> </w:t>
+      </w:r>
+      <w:proofErr w:type="gramStart"/>
+      <w:r>
+        <w:t>All of</w:t>
+      </w:r>
+      <w:proofErr w:type="gramEnd"/>
+      <w:r>
+        <w:t xml:space="preserve"> the Neural Networks using the Mini Batch Gradient algorithm appear to reach their peak accuracy after the least number of epochs, however they do not reach the maximum accuracy of the Neural Networks using the SGD algorithm.</w:t>
+      </w:r>
     </w:p>
     <w:sectPr>
       <w:headerReference w:type="default" r:id="rId8"/>
@@ -3679,6 +5050,25 @@
       <w:lang w:val="en-US" w:eastAsia="en-US"/>
     </w:rPr>
   </w:style>
+  <w:style w:type="table" w:styleId="TableGrid">
+    <w:name w:val="Table Grid"/>
+    <w:basedOn w:val="TableNormal"/>
+    <w:uiPriority w:val="39"/>
+    <w:rsid w:val="00A01FAD"/>
+    <w:pPr>
+      <w:spacing w:line="240" w:lineRule="auto"/>
+    </w:pPr>
+    <w:tblPr>
+      <w:tblBorders>
+        <w:top w:val="single" w:sz="4" w:space="0" w:color="auto"/>
+        <w:left w:val="single" w:sz="4" w:space="0" w:color="auto"/>
+        <w:bottom w:val="single" w:sz="4" w:space="0" w:color="auto"/>
+        <w:right w:val="single" w:sz="4" w:space="0" w:color="auto"/>
+        <w:insideH w:val="single" w:sz="4" w:space="0" w:color="auto"/>
+        <w:insideV w:val="single" w:sz="4" w:space="0" w:color="auto"/>
+      </w:tblBorders>
+    </w:tblPr>
+  </w:style>
 </w:styles>
 </file>
 

</xml_diff>